<commit_message>
Kontynuacja napisania info w pliku pomocniczym
</commit_message>
<xml_diff>
--- a/Opis.docx
+++ b/Opis.docx
@@ -116,16 +116,7 @@
         <w:t>XYZ</w:t>
       </w:r>
       <w:r>
-        <w:t xml:space="preserve">) </w:t>
-      </w:r>
-      <w:r>
-        <w:t>Transformacja współrzędnych elipsoidaln</w:t>
-      </w:r>
-      <w:r>
-        <w:t xml:space="preserve">ych </w:t>
-      </w:r>
-      <w:r>
-        <w:t>(</w:t>
+        <w:t>) Transformacja współrzędnych elipsoidalnych (</w:t>
       </w:r>
       <w:r>
         <w:rPr>
@@ -134,10 +125,7 @@
         <w:t>φ</w:t>
       </w:r>
       <w:r>
-        <w:t>,</w:t>
-      </w:r>
-      <w:r>
-        <w:t xml:space="preserve"> </w:t>
+        <w:t xml:space="preserve">, </w:t>
       </w:r>
       <w:r>
         <w:rPr>
@@ -146,25 +134,7 @@
         <w:t>λ</w:t>
       </w:r>
       <w:r>
-        <w:t>,</w:t>
-      </w:r>
-      <w:r>
-        <w:t xml:space="preserve"> </w:t>
-      </w:r>
-      <w:r>
-        <w:t>h) fi, lambda, h</w:t>
-      </w:r>
-      <w:r>
-        <w:t xml:space="preserve"> na współrzędne </w:t>
-      </w:r>
-      <w:r>
-        <w:t>geocentryczn</w:t>
-      </w:r>
-      <w:r>
-        <w:t>e</w:t>
-      </w:r>
-      <w:r>
-        <w:t xml:space="preserve"> X, Y, Z.</w:t>
+        <w:t>, h) fi, lambda, h na współrzędne geocentryczne X, Y, Z.</w:t>
       </w:r>
     </w:p>
     <w:p>
@@ -255,25 +225,13 @@
         <w:t>GRS80, WGS84, ew. Krasowski</w:t>
       </w:r>
       <w:r>
-        <w:t xml:space="preserve">] to </w:t>
-      </w:r>
-      <w:r>
-        <w:t>1992</w:t>
-      </w:r>
-      <w:r>
-        <w:t xml:space="preserve">) Transformacje współrzędnych elipsoidalnych () fi, lambda z systemów odniesienia </w:t>
+        <w:t xml:space="preserve">] to 1992) Transformacje współrzędnych elipsoidalnych () fi, lambda z systemów odniesienia </w:t>
       </w:r>
       <w:r>
         <w:t>GRS80, WGS84, ew. Krasowski</w:t>
       </w:r>
       <w:r>
-        <w:t xml:space="preserve"> do układy PL</w:t>
-      </w:r>
-      <w:r>
-        <w:t>1992</w:t>
-      </w:r>
-      <w:r>
-        <w:t>.</w:t>
+        <w:t xml:space="preserve"> do układy PL1992.</w:t>
       </w:r>
     </w:p>
     <w:p>
@@ -658,14 +616,389 @@
       <w:r>
         <w:t>() jest wywoływana, aby przetworzyć argumenty wiersza poleceń. W zależności od wybranej operacji, transformacja jest wykonywana przez obiekt Transformacje, a wynik jest drukowany na ekranie.</w:t>
       </w:r>
-    </w:p>
-    <w:p>
-      <w:pPr>
-        <w:spacing w:after="0"/>
-        <w:jc w:val="both"/>
-      </w:pPr>
-      <w:r>
+      <w:r>
+        <w:t xml:space="preserve"> </w:t>
+      </w:r>
+    </w:p>
+    <w:p>
+      <w:pPr>
+        <w:spacing w:after="0"/>
+        <w:jc w:val="both"/>
+      </w:pPr>
+      <w:r>
+        <w:t xml:space="preserve">Po napisaniu tej części kodu zauważałam, że jest domyślnie ustawiony </w:t>
+      </w:r>
+      <w:proofErr w:type="spellStart"/>
+      <w:r>
+        <w:t>branch</w:t>
+      </w:r>
+      <w:proofErr w:type="spellEnd"/>
+      <w:r>
+        <w:t xml:space="preserve"> „</w:t>
+      </w:r>
+      <w:proofErr w:type="spellStart"/>
+      <w:r>
+        <w:t>main</w:t>
+      </w:r>
+      <w:proofErr w:type="spellEnd"/>
+      <w:r>
+        <w:t xml:space="preserve">”, więc utworzyłam </w:t>
+      </w:r>
+      <w:proofErr w:type="spellStart"/>
+      <w:r>
+        <w:t>branch</w:t>
+      </w:r>
+      <w:proofErr w:type="spellEnd"/>
+      <w:r>
+        <w:t xml:space="preserve"> „master”. </w:t>
+      </w:r>
+      <w:proofErr w:type="spellStart"/>
+      <w:r>
+        <w:t>Branch</w:t>
+      </w:r>
+      <w:proofErr w:type="spellEnd"/>
+      <w:r>
+        <w:t xml:space="preserve"> „</w:t>
+      </w:r>
+      <w:proofErr w:type="spellStart"/>
+      <w:r>
+        <w:t>main</w:t>
+      </w:r>
+      <w:proofErr w:type="spellEnd"/>
+      <w:r>
+        <w:t xml:space="preserve">” nie został usunięty, co może być mylące, ponieważ reszta </w:t>
+      </w:r>
+      <w:proofErr w:type="spellStart"/>
+      <w:r>
+        <w:t>commitów</w:t>
+      </w:r>
+      <w:proofErr w:type="spellEnd"/>
+      <w:r>
+        <w:t xml:space="preserve"> będzie się znajdowała na innej gałęzi. </w:t>
+      </w:r>
+    </w:p>
+    <w:p>
+      <w:pPr>
+        <w:spacing w:after="0"/>
+        <w:jc w:val="both"/>
+      </w:pPr>
+      <w:r>
+        <w:rPr>
+          <w:highlight w:val="yellow"/>
+        </w:rPr>
         <w:t xml:space="preserve">Żeby </w:t>
+      </w:r>
+      <w:r>
+        <w:rPr>
+          <w:highlight w:val="yellow"/>
+        </w:rPr>
+        <w:t>wywołać funkcję</w:t>
+      </w:r>
+      <w:r>
+        <w:rPr>
+          <w:highlight w:val="yellow"/>
+        </w:rPr>
+        <w:t xml:space="preserve"> w wierszu poleceń</w:t>
+      </w:r>
+      <w:r>
+        <w:rPr>
+          <w:highlight w:val="yellow"/>
+        </w:rPr>
+        <w:t xml:space="preserve"> bezpośrednio przez polecenie „</w:t>
+      </w:r>
+      <w:proofErr w:type="spellStart"/>
+      <w:r>
+        <w:rPr>
+          <w:highlight w:val="yellow"/>
+        </w:rPr>
+        <w:t>python</w:t>
+      </w:r>
+      <w:proofErr w:type="spellEnd"/>
+      <w:r>
+        <w:rPr>
+          <w:highlight w:val="yellow"/>
+        </w:rPr>
+        <w:t>”, trzeba</w:t>
+      </w:r>
+      <w:r>
+        <w:rPr>
+          <w:highlight w:val="yellow"/>
+        </w:rPr>
+        <w:t xml:space="preserve"> </w:t>
+      </w:r>
+      <w:r>
+        <w:rPr>
+          <w:highlight w:val="yellow"/>
+        </w:rPr>
+        <w:t>mieć ustawione środowisko zmienne.</w:t>
+      </w:r>
+    </w:p>
+    <w:p>
+      <w:pPr>
+        <w:spacing w:after="0"/>
+        <w:jc w:val="both"/>
+      </w:pPr>
+      <w:r>
+        <w:lastRenderedPageBreak/>
+        <w:t>.</w:t>
+      </w:r>
+    </w:p>
+    <w:p>
+      <w:pPr>
+        <w:spacing w:after="0"/>
+        <w:jc w:val="both"/>
+      </w:pPr>
+      <w:r>
+        <w:t>.</w:t>
+      </w:r>
+    </w:p>
+    <w:p>
+      <w:pPr>
+        <w:spacing w:after="0"/>
+        <w:jc w:val="both"/>
+      </w:pPr>
+      <w:r>
+        <w:t>.</w:t>
+      </w:r>
+    </w:p>
+    <w:p>
+      <w:pPr>
+        <w:spacing w:after="0"/>
+        <w:jc w:val="both"/>
+      </w:pPr>
+      <w:r>
+        <w:t>Następnie została dopisana pomocnicza funkcja, która przelicza wartość z radianów na stopnie, minuty, sekundy.</w:t>
+      </w:r>
+    </w:p>
+    <w:p>
+      <w:pPr>
+        <w:spacing w:after="0"/>
+        <w:jc w:val="both"/>
+      </w:pPr>
+      <w:r>
+        <w:t>Do napisanych definicji została dodana klauzula __</w:t>
+      </w:r>
+      <w:proofErr w:type="spellStart"/>
+      <w:r>
+        <w:t>name</w:t>
+      </w:r>
+      <w:proofErr w:type="spellEnd"/>
+      <w:r>
+        <w:t>__, na przykładzie tego samego algorytmu.</w:t>
+      </w:r>
+    </w:p>
+    <w:p>
+      <w:pPr>
+        <w:spacing w:after="0"/>
+        <w:jc w:val="both"/>
+      </w:pPr>
+      <w:r>
+        <w:t xml:space="preserve">Korzystając z wymienionych wcześniej materiałów, została dodana </w:t>
+      </w:r>
+      <w:r>
+        <w:t xml:space="preserve">funkcja </w:t>
+      </w:r>
+      <w:proofErr w:type="spellStart"/>
+      <w:r>
+        <w:t>XYZ_to_neu</w:t>
+      </w:r>
+      <w:proofErr w:type="spellEnd"/>
+      <w:r>
+        <w:t xml:space="preserve">, </w:t>
+      </w:r>
+      <w:r>
+        <w:t xml:space="preserve">która przyjmuje cztery argumenty: </w:t>
+      </w:r>
+      <w:proofErr w:type="spellStart"/>
+      <w:r>
+        <w:t>dX</w:t>
+      </w:r>
+      <w:proofErr w:type="spellEnd"/>
+      <w:r>
+        <w:t xml:space="preserve">, X, Y i Z. Funkcja wykorzystuje te argumenty do obliczenia macierzy transformacji R, która przekształca wektor przesunięcia </w:t>
+      </w:r>
+      <w:proofErr w:type="spellStart"/>
+      <w:r>
+        <w:t>dX</w:t>
+      </w:r>
+      <w:proofErr w:type="spellEnd"/>
+      <w:r>
+        <w:t>, wyrażony w układzie współrzędnych kartezjańskich z punktem początkowym w (X, Y, Z), na lokalny układ współrzędnych płaszczyzny stycznej zdefiniowany przez wektor normalny w punkcie (X, Y, Z).</w:t>
+      </w:r>
+      <w:r>
+        <w:t xml:space="preserve"> </w:t>
+      </w:r>
+      <w:r>
+        <w:t xml:space="preserve"> I dopisanie do tej funkcji części __</w:t>
+      </w:r>
+      <w:proofErr w:type="spellStart"/>
+      <w:r>
+        <w:t>name</w:t>
+      </w:r>
+      <w:proofErr w:type="spellEnd"/>
+      <w:r>
+        <w:t>__.</w:t>
+      </w:r>
+    </w:p>
+    <w:p>
+      <w:pPr>
+        <w:spacing w:after="0"/>
+        <w:jc w:val="both"/>
+      </w:pPr>
+      <w:r>
+        <w:t>.</w:t>
+      </w:r>
+    </w:p>
+    <w:p>
+      <w:pPr>
+        <w:spacing w:after="0"/>
+        <w:jc w:val="both"/>
+      </w:pPr>
+      <w:r>
+        <w:t>.</w:t>
+      </w:r>
+    </w:p>
+    <w:p>
+      <w:pPr>
+        <w:spacing w:after="0"/>
+        <w:jc w:val="both"/>
+      </w:pPr>
+      <w:r>
+        <w:t>.</w:t>
+      </w:r>
+    </w:p>
+    <w:p>
+      <w:pPr>
+        <w:spacing w:after="0"/>
+        <w:jc w:val="both"/>
+      </w:pPr>
+      <w:r>
+        <w:t>Następnym krokiem było napisanie dokumentacji do kodu w pliku README.md, który będzie się wyświetlał na GitHub. Jest to plik tekstowy, który zawiera podstawowe informacje na temat projektu. W naszym przypadku to: nazwa, opis metod transformacji</w:t>
+      </w:r>
+      <w:r>
+        <w:t xml:space="preserve"> (do czego służy, dane wejściowe i wyjściowe) , </w:t>
+      </w:r>
+      <w:r>
+        <w:rPr>
+          <w:u w:val="single"/>
+        </w:rPr>
+        <w:t>sposób instalacji</w:t>
+      </w:r>
+      <w:r>
+        <w:rPr>
+          <w:u w:val="single"/>
+        </w:rPr>
+        <w:t>,</w:t>
+      </w:r>
+      <w:r>
+        <w:t xml:space="preserve"> przykłady używania funkcji i inne ważne informacje, które mogą być przydatne dla użytkowników.</w:t>
+      </w:r>
+    </w:p>
+    <w:p>
+      <w:pPr>
+        <w:spacing w:after="0"/>
+        <w:jc w:val="both"/>
+      </w:pPr>
+      <w:r>
+        <w:t>Przy napisaniu wystąpił problem ze śledzeniem plików, ponieważ dodałam do repozytorium plik .</w:t>
+      </w:r>
+      <w:proofErr w:type="spellStart"/>
+      <w:r>
+        <w:t>png</w:t>
+      </w:r>
+      <w:proofErr w:type="spellEnd"/>
+      <w:r>
+        <w:t xml:space="preserve">, który </w:t>
+      </w:r>
+      <w:r>
+        <w:t xml:space="preserve">wykorzystałam w dokumentacji. Przy rozwiązaniu tego problemu stworzył się w śledzonym folderze </w:t>
+      </w:r>
+      <w:proofErr w:type="spellStart"/>
+      <w:r>
+        <w:t>clon</w:t>
+      </w:r>
+      <w:proofErr w:type="spellEnd"/>
+      <w:r>
+        <w:t xml:space="preserve"> naszego repozytorium, co powodowało zapisywanie zmian do nowego pliku. Za pomocą  prowadzącego ten problem został rozwiązany, w wyniku czego nie było negatywnych skutków. </w:t>
+      </w:r>
+    </w:p>
+    <w:p>
+      <w:pPr>
+        <w:spacing w:after="0"/>
+        <w:jc w:val="both"/>
+      </w:pPr>
+      <w:r>
+        <w:t>.</w:t>
+      </w:r>
+    </w:p>
+    <w:p>
+      <w:pPr>
+        <w:spacing w:after="0"/>
+        <w:jc w:val="both"/>
+      </w:pPr>
+      <w:r>
+        <w:t>.</w:t>
+      </w:r>
+    </w:p>
+    <w:p>
+      <w:pPr>
+        <w:spacing w:after="0"/>
+        <w:jc w:val="both"/>
+      </w:pPr>
+      <w:r>
+        <w:t>.</w:t>
+      </w:r>
+    </w:p>
+    <w:p>
+      <w:pPr>
+        <w:spacing w:after="0"/>
+        <w:jc w:val="both"/>
+      </w:pPr>
+      <w:r>
+        <w:t xml:space="preserve">Żeby pisać sprawozdanie z projektu przy pomocy programu </w:t>
+      </w:r>
+      <w:proofErr w:type="spellStart"/>
+      <w:r>
+        <w:t>LaTeX</w:t>
+      </w:r>
+      <w:proofErr w:type="spellEnd"/>
+      <w:r>
+        <w:t xml:space="preserve"> był stworzony pomocniczy plik, zawierający informacje na temat zadania, czyli cel ćwiczenia, przebieg i </w:t>
+      </w:r>
+      <w:proofErr w:type="spellStart"/>
+      <w:r>
+        <w:t>tp</w:t>
+      </w:r>
+      <w:proofErr w:type="spellEnd"/>
+      <w:r>
+        <w:t>. Ponieważ nie miałyśmy jeszcze do czynienia z tym programem i chciałyśmy widzieć, jak musi wyglądać ostateczny plik.</w:t>
+      </w:r>
+    </w:p>
+    <w:p>
+      <w:pPr>
+        <w:spacing w:after="0"/>
+        <w:jc w:val="both"/>
+      </w:pPr>
+      <w:r>
+        <w:t>.</w:t>
+      </w:r>
+    </w:p>
+    <w:p>
+      <w:pPr>
+        <w:spacing w:after="0"/>
+        <w:jc w:val="both"/>
+      </w:pPr>
+      <w:r>
+        <w:t>.</w:t>
+      </w:r>
+    </w:p>
+    <w:p>
+      <w:pPr>
+        <w:spacing w:after="0"/>
+        <w:jc w:val="both"/>
+      </w:pPr>
+      <w:r>
+        <w:t>.</w:t>
       </w:r>
     </w:p>
     <w:sectPr>

</xml_diff>